<commit_message>
over min stop loss
</commit_message>
<xml_diff>
--- a/Very_Mean_Approach_By_RangePlay_GerryZhou_draft.docx
+++ b/Very_Mean_Approach_By_RangePlay_GerryZhou_draft.docx
@@ -4616,6 +4616,9 @@
       </w:pPr>
       <w:r>
         <w:t>Overnight session always seeking wick/hammer entry</w:t>
+      </w:r>
+      <w:r>
+        <w:t>: over minimal inter-day stop loss</w:t>
       </w:r>
     </w:p>
     <w:p>
@@ -8634,7 +8637,7 @@
 </file>
 
 <file path=customXml/itemProps2.xml><?xml version="1.0" encoding="utf-8"?>
-<ds:datastoreItem xmlns:ds="http://schemas.openxmlformats.org/officeDocument/2006/customXml" ds:itemID="{555DC83B-EC38-442A-AE07-D4DC1DFCEB46}">
+<ds:datastoreItem xmlns:ds="http://schemas.openxmlformats.org/officeDocument/2006/customXml" ds:itemID="{BB4F2FC8-929D-4017-A6FC-835DDBF45754}">
   <ds:schemaRefs>
     <ds:schemaRef ds:uri="http://schemas.openxmlformats.org/officeDocument/2006/bibliography"/>
   </ds:schemaRefs>

</xml_diff>